<commit_message>
guião final(pdf e word)
</commit_message>
<xml_diff>
--- a/labs/lab11/GuiaoLab11.docx
+++ b/labs/lab11/GuiaoLab11.docx
@@ -171,7 +171,19 @@
         <w:rPr>
           <w:lang w:val="pt-PT"/>
         </w:rPr>
-        <w:t>Serão apresentadas tarefas, e os seus objetivos de usabilidade, a executar no protótipo funcional.</w:t>
+        <w:t xml:space="preserve">Serão </w:t>
+      </w:r>
+      <w:r>
+        <w:rPr>
+          <w:lang w:val="pt-PT"/>
+        </w:rPr>
+        <w:t>apresentadas tarefas</w:t>
+      </w:r>
+      <w:r>
+        <w:rPr>
+          <w:lang w:val="pt-PT"/>
+        </w:rPr>
+        <w:t xml:space="preserve"> e os seus objetivos de usabilidade, a executar no protótipo funcional.</w:t>
       </w:r>
     </w:p>
     <w:p>
@@ -257,19 +269,61 @@
         <w:rPr>
           <w:lang w:val="pt-PT"/>
         </w:rPr>
-        <w:t xml:space="preserve"> protótipo desenvolvido pode executar tarefas relacionadas com a localização amigos de amigos no re</w:t>
-      </w:r>
-      <w:r>
-        <w:rPr>
-          <w:lang w:val="pt-PT"/>
-        </w:rPr>
-        <w:t xml:space="preserve">cinto, tais como: partilhar a própria localização com os amigos, combinar pontos de encontro dentro do recinto e pedir localização de amigos. Também é possível serem realizadas tarefas relativas à </w:t>
-      </w:r>
-      <w:r>
-        <w:rPr>
-          <w:lang w:val="pt-PT"/>
-        </w:rPr>
-        <w:t xml:space="preserve">adição </w:t>
+        <w:t xml:space="preserve"> protótipo desenvolvido pode executar tarefas relaci</w:t>
+      </w:r>
+      <w:r>
+        <w:rPr>
+          <w:lang w:val="pt-PT"/>
+        </w:rPr>
+        <w:t>onadas com a localização amigo</w:t>
+      </w:r>
+      <w:r>
+        <w:rPr>
+          <w:lang w:val="pt-PT"/>
+        </w:rPr>
+        <w:t>s no re</w:t>
+      </w:r>
+      <w:r>
+        <w:rPr>
+          <w:lang w:val="pt-PT"/>
+        </w:rPr>
+        <w:t xml:space="preserve">cinto, tais como: partilhar a própria localização com os amigos, combinar pontos de encontro dentro do recinto e pedir localização de amigos. Também é possível </w:t>
+      </w:r>
+      <w:r>
+        <w:rPr>
+          <w:lang w:val="pt-PT"/>
+        </w:rPr>
+        <w:t xml:space="preserve">a execução de </w:t>
+      </w:r>
+      <w:r>
+        <w:rPr>
+          <w:lang w:val="pt-PT"/>
+        </w:rPr>
+        <w:t xml:space="preserve">tarefas relativas à </w:t>
+      </w:r>
+      <w:r>
+        <w:rPr>
+          <w:lang w:val="pt-PT"/>
+        </w:rPr>
+        <w:t>adição</w:t>
+      </w:r>
+      <w:r>
+        <w:rPr>
+          <w:lang w:val="pt-PT"/>
+        </w:rPr>
+        <w:t xml:space="preserve"> </w:t>
+      </w:r>
+      <w:r>
+        <w:rPr>
+          <w:lang w:val="pt-PT"/>
+        </w:rPr>
+        <w:t>a uma lista de favoritos</w:t>
+      </w:r>
+      <w:r>
+        <w:rPr>
+          <w:lang w:val="pt-PT"/>
+        </w:rPr>
+        <w:t xml:space="preserve"> </w:t>
       </w:r>
       <w:r>
         <w:rPr>
@@ -281,25 +335,27 @@
         <w:rPr>
           <w:lang w:val="pt-PT"/>
         </w:rPr>
-        <w:t>stas que irão atuar no festival</w:t>
-      </w:r>
-      <w:r>
-        <w:rPr>
-          <w:lang w:val="pt-PT"/>
-        </w:rPr>
-        <w:t xml:space="preserve"> a uma lista de favoritos</w:t>
-      </w:r>
-      <w:r>
-        <w:rPr>
-          <w:lang w:val="pt-PT"/>
-        </w:rPr>
-        <w:t xml:space="preserve">, podendo ser feita uma pesquisa por dia ou por palco. </w:t>
-      </w:r>
-      <w:r>
-        <w:rPr>
-          <w:lang w:val="pt-PT"/>
-        </w:rPr>
-        <w:t>Pode-se consultar inclusive, a lista de favoritos.</w:t>
+        <w:t xml:space="preserve">stas que irão atuar no festival, podendo ser feita uma pesquisa por dia ou por palco. </w:t>
+      </w:r>
+      <w:r>
+        <w:rPr>
+          <w:lang w:val="pt-PT"/>
+        </w:rPr>
+        <w:t>Pode-se consultar</w:t>
+      </w:r>
+      <w:r>
+        <w:rPr>
+          <w:lang w:val="pt-PT"/>
+        </w:rPr>
+        <w:t>,</w:t>
+      </w:r>
+      <w:bookmarkStart w:id="0" w:name="_GoBack"/>
+      <w:bookmarkEnd w:id="0"/>
+      <w:r>
+        <w:rPr>
+          <w:lang w:val="pt-PT"/>
+        </w:rPr>
+        <w:t xml:space="preserve"> inclusive, a lista de favoritos.</w:t>
       </w:r>
     </w:p>
     <w:p>
@@ -456,19 +512,7 @@
         <w:rPr>
           <w:lang w:val="pt-PT"/>
         </w:rPr>
-        <w:t xml:space="preserve"> será considerado o número de erros máximo, ou seja, irão ser contados os menus que </w:t>
-      </w:r>
-      <w:r>
-        <w:rPr>
-          <w:lang w:val="pt-PT"/>
-        </w:rPr>
-        <w:t>remeteriam o utilizador para o submenu errado como um ‘erro’</w:t>
-      </w:r>
-      <w:r>
-        <w:rPr>
-          <w:lang w:val="pt-PT"/>
-        </w:rPr>
-        <w:t>.</w:t>
+        <w:t xml:space="preserve"> será considerado o número de erros máximo, ou seja, irão ser contados os menus que remeteriam o utilizador para o submenu errado como um ‘erro’.</w:t>
       </w:r>
     </w:p>
     <w:p>
@@ -800,19 +844,7 @@
         <w:rPr>
           <w:lang w:val="pt-PT"/>
         </w:rPr>
-        <w:t xml:space="preserve">(A execução da tarefa por um utilizador que já conhece o sistema, sem cometer quaisquer erros, demora cerca de </w:t>
-      </w:r>
-      <w:r>
-        <w:rPr>
-          <w:lang w:val="pt-PT"/>
-        </w:rPr>
-        <w:t>25 segundos</w:t>
-      </w:r>
-      <w:r>
-        <w:rPr>
-          <w:lang w:val="pt-PT"/>
-        </w:rPr>
-        <w:t>.)</w:t>
+        <w:t>(A execução da tarefa por um utilizador que já conhece o sistema, sem cometer quaisquer erros, demora cerca de 25 segundos.)</w:t>
       </w:r>
     </w:p>
     <w:p>
@@ -1554,31 +1586,7 @@
         <w:rPr>
           <w:lang w:val="pt-PT"/>
         </w:rPr>
-        <w:t xml:space="preserve">: Menos de </w:t>
-      </w:r>
-      <w:r>
-        <w:rPr>
-          <w:lang w:val="pt-PT"/>
-        </w:rPr>
-        <w:t xml:space="preserve">60 </w:t>
-      </w:r>
-      <w:r>
-        <w:rPr>
-          <w:lang w:val="pt-PT"/>
-        </w:rPr>
-        <w:t xml:space="preserve">segundos. (A execução da tarefa por um utilizador que já conhece o sistema, sem cometer quaisquer erros, demora cerca de </w:t>
-      </w:r>
-      <w:r>
-        <w:rPr>
-          <w:lang w:val="pt-PT"/>
-        </w:rPr>
-        <w:t>4</w:t>
-      </w:r>
-      <w:r>
-        <w:rPr>
-          <w:lang w:val="pt-PT"/>
-        </w:rPr>
-        <w:t>0 segundos.)</w:t>
+        <w:t>: Menos de 60 segundos. (A execução da tarefa por um utilizador que já conhece o sistema, sem cometer quaisquer erros, demora cerca de 40 segundos.)</w:t>
       </w:r>
     </w:p>
     <w:p>
@@ -1661,8 +1669,6 @@
         </w:rPr>
         <w:t>: em média, resultados superiores a 4 pontos.</w:t>
       </w:r>
-      <w:bookmarkStart w:id="0" w:name="_GoBack"/>
-      <w:bookmarkEnd w:id="0"/>
     </w:p>
     <w:sectPr>
       <w:headerReference w:type="default" r:id="rId7"/>

</xml_diff>